<commit_message>
Zusammenfassung entsprechend zur Inhaltsübersicht
</commit_message>
<xml_diff>
--- a/Doc/Programmieren_lernen_2022.docx
+++ b/Doc/Programmieren_lernen_2022.docx
@@ -503,10 +503,15 @@
     <w:p>
       <w:pPr>
         <w:pStyle w:val="berschrift2"/>
+        <w:numPr>
+          <w:ilvl w:val="0"/>
+          <w:numId w:val="10"/>
+        </w:numPr>
+        <w:ind w:left="357" w:hanging="357"/>
       </w:pPr>
       <w:r>
         <w:lastRenderedPageBreak/>
-        <w:t>Tag 2</w:t>
+        <w:t>Listen und Wörterbücher</w:t>
       </w:r>
     </w:p>
     <w:p>
@@ -1442,14 +1447,7 @@
         <w:t>': 'Vogel'}</w:t>
       </w:r>
     </w:p>
-    <w:p>
-      <w:pPr>
-        <w:pStyle w:val="berschrift2"/>
-      </w:pPr>
-      <w:r>
-        <w:t>Tag 3</w:t>
-      </w:r>
-    </w:p>
+    <w:p/>
     <w:p>
       <w:r>
         <w:t xml:space="preserve">Tupel sind Listen, die nicht änderbar sind. Tupel schreibt man mit runden Klammern. </w:t>
@@ -1536,6 +1534,19 @@
     </w:p>
     <w:p/>
     <w:p>
+      <w:pPr>
+        <w:pStyle w:val="berschrift2"/>
+        <w:numPr>
+          <w:ilvl w:val="0"/>
+          <w:numId w:val="10"/>
+        </w:numPr>
+        <w:ind w:left="357" w:hanging="357"/>
+      </w:pPr>
+      <w:r>
+        <w:t>Benutzereingaben anfordern</w:t>
+      </w:r>
+    </w:p>
+    <w:p>
       <w:r>
         <w:t>Input – Benutzereingaben anfordern</w:t>
       </w:r>
@@ -1815,6 +1826,20 @@
     </w:p>
     <w:p/>
     <w:p>
+      <w:pPr>
+        <w:pStyle w:val="berschrift2"/>
+        <w:numPr>
+          <w:ilvl w:val="0"/>
+          <w:numId w:val="10"/>
+        </w:numPr>
+        <w:ind w:left="357" w:hanging="357"/>
+      </w:pPr>
+      <w:r>
+        <w:lastRenderedPageBreak/>
+        <w:t>Fallunterscheidungen</w:t>
+      </w:r>
+    </w:p>
+    <w:p>
       <w:proofErr w:type="spellStart"/>
       <w:r>
         <w:t>if</w:t>
@@ -1835,7 +1860,6 @@
         <w:ind w:left="708"/>
       </w:pPr>
       <w:r>
-        <w:lastRenderedPageBreak/>
         <w:t xml:space="preserve">Mit der </w:t>
       </w:r>
       <w:proofErr w:type="spellStart"/>
@@ -2334,6 +2358,19 @@
     </w:p>
     <w:p/>
     <w:p>
+      <w:pPr>
+        <w:pStyle w:val="berschrift2"/>
+        <w:numPr>
+          <w:ilvl w:val="0"/>
+          <w:numId w:val="10"/>
+        </w:numPr>
+        <w:ind w:left="357" w:hanging="357"/>
+      </w:pPr>
+      <w:r>
+        <w:t>Schleifen</w:t>
+      </w:r>
+    </w:p>
+    <w:p>
       <w:proofErr w:type="spellStart"/>
       <w:r>
         <w:t>while</w:t>
@@ -2488,6 +2525,7 @@
         <w:ind w:left="708"/>
       </w:pPr>
       <w:r>
+        <w:lastRenderedPageBreak/>
         <w:t>2</w:t>
       </w:r>
     </w:p>
@@ -2512,511 +2550,530 @@
         <w:ind w:left="708"/>
       </w:pPr>
       <w:r>
+        <w:t>5</w:t>
+      </w:r>
+    </w:p>
+    <w:p>
+      <w:pPr>
+        <w:ind w:left="708"/>
+      </w:pPr>
+      <w:r>
+        <w:t>6</w:t>
+      </w:r>
+    </w:p>
+    <w:p>
+      <w:pPr>
+        <w:ind w:left="708"/>
+      </w:pPr>
+      <w:r>
+        <w:t>7</w:t>
+      </w:r>
+    </w:p>
+    <w:p>
+      <w:pPr>
+        <w:ind w:left="708"/>
+      </w:pPr>
+      <w:r>
+        <w:t>8</w:t>
+      </w:r>
+    </w:p>
+    <w:p>
+      <w:pPr>
+        <w:ind w:left="708"/>
+      </w:pPr>
+      <w:r>
+        <w:t>9</w:t>
+      </w:r>
+    </w:p>
+    <w:p>
+      <w:pPr>
+        <w:ind w:left="708"/>
+      </w:pPr>
+      <w:r>
+        <w:t>10</w:t>
+      </w:r>
+    </w:p>
+    <w:p>
+      <w:pPr>
+        <w:ind w:left="708"/>
+      </w:pPr>
+      <w:r>
+        <w:t>nach der Schleife</w:t>
+      </w:r>
+    </w:p>
+    <w:p/>
+    <w:p>
+      <w:r>
+        <w:t xml:space="preserve">Die Anweisung break beendet die unendliche </w:t>
+      </w:r>
+      <w:proofErr w:type="spellStart"/>
+      <w:r>
+        <w:t>while</w:t>
+      </w:r>
+      <w:proofErr w:type="spellEnd"/>
+      <w:r>
+        <w:t>-Schleife</w:t>
+      </w:r>
+      <w:r>
+        <w:t>. Im folgenden Beispiel zählen wir Durchgänge:</w:t>
+      </w:r>
+    </w:p>
+    <w:p>
+      <w:r>
+        <w:tab/>
+      </w:r>
+      <w:proofErr w:type="spellStart"/>
+      <w:r>
+        <w:t>durchgang</w:t>
+      </w:r>
+      <w:proofErr w:type="spellEnd"/>
+      <w:r>
+        <w:t xml:space="preserve"> =</w:t>
+      </w:r>
+      <w:r>
+        <w:t xml:space="preserve"> 1</w:t>
+      </w:r>
+    </w:p>
+    <w:p>
+      <w:pPr>
+        <w:ind w:firstLine="708"/>
+      </w:pPr>
+      <w:proofErr w:type="spellStart"/>
+      <w:r>
+        <w:t>while</w:t>
+      </w:r>
+      <w:proofErr w:type="spellEnd"/>
+      <w:r>
+        <w:t xml:space="preserve"> True:</w:t>
+      </w:r>
+    </w:p>
+    <w:p>
+      <w:pPr>
+        <w:ind w:left="357" w:firstLine="709"/>
+      </w:pPr>
+      <w:proofErr w:type="spellStart"/>
+      <w:r>
+        <w:t>print</w:t>
+      </w:r>
+      <w:proofErr w:type="spellEnd"/>
+      <w:r>
+        <w:t>(</w:t>
+      </w:r>
+      <w:proofErr w:type="spellStart"/>
+      <w:r>
+        <w:t>durchgang</w:t>
+      </w:r>
+      <w:proofErr w:type="spellEnd"/>
+      <w:r>
+        <w:t>)</w:t>
+      </w:r>
+    </w:p>
+    <w:p>
+      <w:pPr>
+        <w:ind w:left="357" w:firstLine="709"/>
+      </w:pPr>
+      <w:proofErr w:type="spellStart"/>
+      <w:r>
+        <w:t>durchgang</w:t>
+      </w:r>
+      <w:proofErr w:type="spellEnd"/>
+      <w:r>
+        <w:t xml:space="preserve"> += 1</w:t>
+      </w:r>
+    </w:p>
+    <w:p>
+      <w:pPr>
+        <w:ind w:left="357" w:firstLine="709"/>
+      </w:pPr>
+      <w:proofErr w:type="spellStart"/>
+      <w:r>
+        <w:t>if</w:t>
+      </w:r>
+      <w:proofErr w:type="spellEnd"/>
+      <w:r>
+        <w:t xml:space="preserve"> </w:t>
+      </w:r>
+      <w:proofErr w:type="spellStart"/>
+      <w:r>
+        <w:t>durchgang</w:t>
+      </w:r>
+      <w:proofErr w:type="spellEnd"/>
+      <w:r>
+        <w:t xml:space="preserve"> &gt; 10:</w:t>
+      </w:r>
+    </w:p>
+    <w:p>
+      <w:pPr>
+        <w:ind w:left="357" w:firstLine="709"/>
+      </w:pPr>
+      <w:r>
+        <w:t xml:space="preserve">    break</w:t>
+      </w:r>
+    </w:p>
+    <w:p>
+      <w:pPr>
+        <w:ind w:left="708"/>
+      </w:pPr>
+      <w:proofErr w:type="spellStart"/>
+      <w:proofErr w:type="gramStart"/>
+      <w:r>
+        <w:t>print</w:t>
+      </w:r>
+      <w:proofErr w:type="spellEnd"/>
+      <w:r>
+        <w:t>(</w:t>
+      </w:r>
+      <w:proofErr w:type="gramEnd"/>
+      <w:r>
+        <w:t>"nach der Schleife")</w:t>
+      </w:r>
+    </w:p>
+    <w:p>
+      <w:pPr>
+        <w:ind w:left="708"/>
+      </w:pPr>
+    </w:p>
+    <w:p>
+      <w:pPr>
+        <w:ind w:left="708"/>
+      </w:pPr>
+      <w:r>
+        <w:t>Ausgabe: wie oben</w:t>
+      </w:r>
+    </w:p>
+    <w:p/>
+    <w:p>
+      <w:r>
+        <w:t xml:space="preserve">Die </w:t>
+      </w:r>
+      <w:proofErr w:type="spellStart"/>
+      <w:r>
+        <w:t>for</w:t>
+      </w:r>
+      <w:proofErr w:type="spellEnd"/>
+      <w:r>
+        <w:t xml:space="preserve">-Schleife in Python arbeitet eine Liste ab. Wir können die Elemente der Liste </w:t>
+      </w:r>
+      <w:r>
+        <w:t xml:space="preserve">direkt </w:t>
+      </w:r>
+      <w:r>
+        <w:t xml:space="preserve">verwenden. </w:t>
+      </w:r>
+      <w:r>
+        <w:t xml:space="preserve">Wichtig ist, dass alles das, was zur </w:t>
+      </w:r>
+      <w:proofErr w:type="spellStart"/>
+      <w:r>
+        <w:t>for</w:t>
+      </w:r>
+      <w:proofErr w:type="spellEnd"/>
+      <w:r>
+        <w:t xml:space="preserve">-Schleife gehört, eingerückt wird. </w:t>
+      </w:r>
+    </w:p>
+    <w:p>
+      <w:r>
+        <w:t xml:space="preserve">Im folgenden Beispiel geben wir die Namen einer Liste aus. </w:t>
+      </w:r>
+    </w:p>
+    <w:p>
+      <w:r>
+        <w:tab/>
+      </w:r>
+      <w:proofErr w:type="spellStart"/>
+      <w:r>
+        <w:t>vornamen</w:t>
+      </w:r>
+      <w:proofErr w:type="spellEnd"/>
+      <w:r>
+        <w:t xml:space="preserve"> = ["Axel", "Elke", "Martin"]</w:t>
+      </w:r>
+    </w:p>
+    <w:p>
+      <w:pPr>
+        <w:ind w:firstLine="708"/>
+      </w:pPr>
+      <w:proofErr w:type="spellStart"/>
+      <w:r>
+        <w:t>for</w:t>
+      </w:r>
+      <w:proofErr w:type="spellEnd"/>
+      <w:r>
+        <w:t xml:space="preserve"> </w:t>
+      </w:r>
+      <w:proofErr w:type="spellStart"/>
+      <w:r>
+        <w:t>element</w:t>
+      </w:r>
+      <w:proofErr w:type="spellEnd"/>
+      <w:r>
+        <w:t xml:space="preserve"> in </w:t>
+      </w:r>
+      <w:proofErr w:type="spellStart"/>
+      <w:r>
+        <w:t>vornamen</w:t>
+      </w:r>
+      <w:proofErr w:type="spellEnd"/>
+      <w:r>
+        <w:t>:</w:t>
+      </w:r>
+    </w:p>
+    <w:p>
+      <w:pPr>
+        <w:ind w:left="357" w:firstLine="709"/>
+      </w:pPr>
+      <w:proofErr w:type="spellStart"/>
+      <w:r>
+        <w:t>print</w:t>
+      </w:r>
+      <w:proofErr w:type="spellEnd"/>
+      <w:r>
+        <w:t>(</w:t>
+      </w:r>
+      <w:proofErr w:type="spellStart"/>
+      <w:r>
+        <w:t>element</w:t>
+      </w:r>
+      <w:proofErr w:type="spellEnd"/>
+      <w:r>
+        <w:t>)</w:t>
+      </w:r>
+    </w:p>
+    <w:p>
+      <w:pPr>
+        <w:ind w:firstLine="708"/>
+      </w:pPr>
+      <w:proofErr w:type="spellStart"/>
+      <w:proofErr w:type="gramStart"/>
+      <w:r>
+        <w:t>print</w:t>
+      </w:r>
+      <w:proofErr w:type="spellEnd"/>
+      <w:r>
+        <w:t>(</w:t>
+      </w:r>
+      <w:proofErr w:type="gramEnd"/>
+      <w:r>
+        <w:t xml:space="preserve">"nach der </w:t>
+      </w:r>
+      <w:proofErr w:type="spellStart"/>
+      <w:r>
+        <w:t>for</w:t>
+      </w:r>
+      <w:proofErr w:type="spellEnd"/>
+      <w:r>
+        <w:t>-Schleife)</w:t>
+      </w:r>
+    </w:p>
+    <w:p>
+      <w:pPr>
+        <w:ind w:firstLine="708"/>
+      </w:pPr>
+    </w:p>
+    <w:p>
+      <w:pPr>
+        <w:ind w:firstLine="708"/>
+      </w:pPr>
+      <w:r>
+        <w:t>Ausgabe:</w:t>
+      </w:r>
+    </w:p>
+    <w:p>
+      <w:pPr>
+        <w:ind w:firstLine="708"/>
+      </w:pPr>
+      <w:r>
+        <w:t>Axel</w:t>
+      </w:r>
+    </w:p>
+    <w:p>
+      <w:pPr>
+        <w:ind w:firstLine="708"/>
+      </w:pPr>
+      <w:r>
+        <w:t>Elke</w:t>
+      </w:r>
+    </w:p>
+    <w:p>
+      <w:pPr>
+        <w:ind w:firstLine="708"/>
+      </w:pPr>
+      <w:r>
+        <w:t>Martin</w:t>
+      </w:r>
+    </w:p>
+    <w:p>
+      <w:pPr>
+        <w:ind w:firstLine="708"/>
+      </w:pPr>
+      <w:r>
+        <w:t xml:space="preserve">nach der </w:t>
+      </w:r>
+      <w:proofErr w:type="spellStart"/>
+      <w:r>
+        <w:t>for</w:t>
+      </w:r>
+      <w:proofErr w:type="spellEnd"/>
+      <w:r>
+        <w:t>-Schleife</w:t>
+      </w:r>
+    </w:p>
+    <w:p>
+      <w:pPr>
+        <w:ind w:left="708"/>
+      </w:pPr>
+    </w:p>
+    <w:p>
+      <w:pPr>
+        <w:spacing w:after="160"/>
+        <w:rPr>
+          <w:rFonts w:asciiTheme="majorHAnsi" w:eastAsiaTheme="majorEastAsia" w:hAnsiTheme="majorHAnsi" w:cstheme="majorBidi"/>
+          <w:color w:val="2F5496" w:themeColor="accent1" w:themeShade="BF"/>
+          <w:sz w:val="26"/>
+          <w:szCs w:val="26"/>
+        </w:rPr>
+      </w:pPr>
+      <w:r>
+        <w:br w:type="page"/>
+      </w:r>
+    </w:p>
+    <w:p>
+      <w:pPr>
+        <w:pStyle w:val="berschrift2"/>
+        <w:numPr>
+          <w:ilvl w:val="0"/>
+          <w:numId w:val="10"/>
+        </w:numPr>
+        <w:ind w:left="357" w:hanging="357"/>
+      </w:pPr>
+      <w:r>
         <w:lastRenderedPageBreak/>
-        <w:t>5</w:t>
-      </w:r>
+        <w:t>Einfacher Chatbot</w:t>
+      </w:r>
+    </w:p>
+    <w:p>
+      <w:r>
+        <w:t xml:space="preserve">Ein Chatbot ist ein Computer-Programm, mit dem man sich unterhalten kann. Wenn das Programm ein bekanntes Schlüsselwort erhält, gibt es eine passende Antwort. </w:t>
+      </w:r>
+      <w:r>
+        <w:t>Fehlt</w:t>
+      </w:r>
+      <w:r>
+        <w:t xml:space="preserve"> ein</w:t>
+      </w:r>
+      <w:r>
+        <w:t xml:space="preserve"> </w:t>
+      </w:r>
+      <w:r>
+        <w:t>bekanntes Schlüsselwort</w:t>
+      </w:r>
+      <w:r>
+        <w:t>,</w:t>
+      </w:r>
+      <w:r>
+        <w:t xml:space="preserve"> antwortet das Programm mit einer allgemeinen Bemerkung. </w:t>
+      </w:r>
+    </w:p>
+    <w:p/>
+    <w:p>
+      <w:pPr>
+        <w:ind w:firstLine="708"/>
+      </w:pPr>
+      <w:r>
+        <w:t>Die Zufallsantworten</w:t>
+      </w:r>
+      <w:r>
+        <w:t xml:space="preserve"> stehen in einer Liste.</w:t>
+      </w:r>
+    </w:p>
+    <w:p>
+      <w:pPr>
+        <w:ind w:firstLine="708"/>
+      </w:pPr>
+      <w:r>
+        <w:t xml:space="preserve">Die Reaktionsantworten stehen in einem Dictionary mit Schlüsselwort und Antwort. </w:t>
+      </w:r>
+    </w:p>
+    <w:p>
+      <w:pPr>
+        <w:ind w:firstLine="708"/>
+      </w:pPr>
+    </w:p>
+    <w:p>
+      <w:pPr>
+        <w:ind w:firstLine="708"/>
+      </w:pPr>
+      <w:r>
+        <w:t>Das Programm besteht aus einer Hauptschleife (</w:t>
+      </w:r>
+      <w:proofErr w:type="spellStart"/>
+      <w:r>
+        <w:t>while</w:t>
+      </w:r>
+      <w:proofErr w:type="spellEnd"/>
+      <w:r>
+        <w:t xml:space="preserve"> </w:t>
+      </w:r>
+      <w:proofErr w:type="spellStart"/>
+      <w:proofErr w:type="gramStart"/>
+      <w:r>
+        <w:t>benutzereingabe</w:t>
+      </w:r>
+      <w:proofErr w:type="spellEnd"/>
+      <w:r>
+        <w:t xml:space="preserve"> !</w:t>
+      </w:r>
+      <w:proofErr w:type="gramEnd"/>
+      <w:r>
+        <w:t>= "bye") und zwei</w:t>
+      </w:r>
+    </w:p>
+    <w:p>
+      <w:pPr>
+        <w:ind w:firstLine="708"/>
+      </w:pPr>
+      <w:r>
+        <w:t xml:space="preserve">eingeschlossenen Nebenschleifen. </w:t>
+      </w:r>
+    </w:p>
+    <w:p>
+      <w:pPr>
+        <w:ind w:firstLine="708"/>
+      </w:pPr>
+      <w:r>
+        <w:t>Die erste Nebenschleife wiederholt die Frage solange, bis der Benutzer etwas eingibt.</w:t>
+      </w:r>
+    </w:p>
+    <w:p>
+      <w:pPr>
+        <w:ind w:firstLine="708"/>
+      </w:pPr>
+      <w:r>
+        <w:t xml:space="preserve">Dann wird die Benutzereingabe in einzelne Wörter zerlegt. </w:t>
+      </w:r>
+    </w:p>
+    <w:p>
+      <w:pPr>
+        <w:ind w:firstLine="708"/>
+      </w:pPr>
+      <w:r>
+        <w:t>Die zweite Nebenschleife durchsucht die Benutzereingabe nach bekannten</w:t>
+      </w:r>
+      <w:r>
+        <w:t xml:space="preserve"> Schlüsselwörtern.  </w:t>
+      </w:r>
+    </w:p>
+    <w:p>
+      <w:pPr>
+        <w:ind w:firstLine="708"/>
+      </w:pPr>
     </w:p>
     <w:p>
       <w:pPr>
         <w:ind w:left="708"/>
       </w:pPr>
       <w:r>
-        <w:t>6</w:t>
-      </w:r>
-    </w:p>
-    <w:p>
-      <w:pPr>
-        <w:ind w:left="708"/>
-      </w:pPr>
-      <w:r>
-        <w:t>7</w:t>
-      </w:r>
-    </w:p>
-    <w:p>
-      <w:pPr>
-        <w:ind w:left="708"/>
-      </w:pPr>
-      <w:r>
-        <w:t>8</w:t>
-      </w:r>
-    </w:p>
-    <w:p>
-      <w:pPr>
-        <w:ind w:left="708"/>
-      </w:pPr>
-      <w:r>
-        <w:t>9</w:t>
-      </w:r>
-    </w:p>
-    <w:p>
-      <w:pPr>
-        <w:ind w:left="708"/>
-      </w:pPr>
-      <w:r>
-        <w:t>10</w:t>
-      </w:r>
-    </w:p>
-    <w:p>
-      <w:pPr>
-        <w:ind w:left="708"/>
-      </w:pPr>
-      <w:r>
-        <w:t>nach der Schleife</w:t>
-      </w:r>
-    </w:p>
-    <w:p>
-      <w:pPr>
-        <w:pStyle w:val="berschrift2"/>
-      </w:pPr>
-      <w:r>
-        <w:t>Tag 4</w:t>
-      </w:r>
-    </w:p>
-    <w:p>
-      <w:r>
-        <w:t xml:space="preserve">Die Anweisung break beendet die unendliche </w:t>
-      </w:r>
-      <w:proofErr w:type="spellStart"/>
-      <w:r>
-        <w:t>while</w:t>
-      </w:r>
-      <w:proofErr w:type="spellEnd"/>
-      <w:r>
-        <w:t>-Schleife</w:t>
-      </w:r>
-      <w:r>
-        <w:t>. Im folgenden Beispiel zählen wir Durchgänge:</w:t>
-      </w:r>
-    </w:p>
-    <w:p>
-      <w:r>
-        <w:tab/>
-      </w:r>
-      <w:proofErr w:type="spellStart"/>
-      <w:r>
-        <w:t>durchgang</w:t>
-      </w:r>
-      <w:proofErr w:type="spellEnd"/>
-      <w:r>
-        <w:t xml:space="preserve"> =</w:t>
-      </w:r>
-      <w:r>
-        <w:t xml:space="preserve"> 1</w:t>
-      </w:r>
-    </w:p>
-    <w:p>
-      <w:pPr>
-        <w:ind w:firstLine="708"/>
-      </w:pPr>
-      <w:proofErr w:type="spellStart"/>
-      <w:r>
-        <w:t>while</w:t>
-      </w:r>
-      <w:proofErr w:type="spellEnd"/>
-      <w:r>
-        <w:t xml:space="preserve"> True:</w:t>
-      </w:r>
-    </w:p>
-    <w:p>
-      <w:pPr>
-        <w:ind w:left="357" w:firstLine="709"/>
-      </w:pPr>
-      <w:proofErr w:type="spellStart"/>
-      <w:r>
-        <w:t>print</w:t>
-      </w:r>
-      <w:proofErr w:type="spellEnd"/>
-      <w:r>
-        <w:t>(</w:t>
-      </w:r>
-      <w:proofErr w:type="spellStart"/>
-      <w:r>
-        <w:t>durchgang</w:t>
-      </w:r>
-      <w:proofErr w:type="spellEnd"/>
-      <w:r>
-        <w:t>)</w:t>
-      </w:r>
-    </w:p>
-    <w:p>
-      <w:pPr>
-        <w:ind w:left="357" w:firstLine="709"/>
-      </w:pPr>
-      <w:proofErr w:type="spellStart"/>
-      <w:r>
-        <w:t>durchgang</w:t>
-      </w:r>
-      <w:proofErr w:type="spellEnd"/>
-      <w:r>
-        <w:t xml:space="preserve"> += 1</w:t>
-      </w:r>
-    </w:p>
-    <w:p>
-      <w:pPr>
-        <w:ind w:left="357" w:firstLine="709"/>
-      </w:pPr>
-      <w:proofErr w:type="spellStart"/>
-      <w:r>
-        <w:t>if</w:t>
-      </w:r>
-      <w:proofErr w:type="spellEnd"/>
-      <w:r>
-        <w:t xml:space="preserve"> </w:t>
-      </w:r>
-      <w:proofErr w:type="spellStart"/>
-      <w:r>
-        <w:t>durchgang</w:t>
-      </w:r>
-      <w:proofErr w:type="spellEnd"/>
-      <w:r>
-        <w:t xml:space="preserve"> &gt; 10:</w:t>
-      </w:r>
-    </w:p>
-    <w:p>
-      <w:pPr>
-        <w:ind w:left="357" w:firstLine="709"/>
-      </w:pPr>
-      <w:r>
-        <w:t xml:space="preserve">    break</w:t>
-      </w:r>
-    </w:p>
-    <w:p>
-      <w:pPr>
-        <w:ind w:left="708"/>
-      </w:pPr>
-      <w:proofErr w:type="spellStart"/>
-      <w:proofErr w:type="gramStart"/>
-      <w:r>
-        <w:t>print</w:t>
-      </w:r>
-      <w:proofErr w:type="spellEnd"/>
-      <w:r>
-        <w:t>(</w:t>
-      </w:r>
-      <w:proofErr w:type="gramEnd"/>
-      <w:r>
-        <w:t>"nach der Schleife")</w:t>
-      </w:r>
-    </w:p>
-    <w:p>
-      <w:pPr>
-        <w:ind w:left="708"/>
-      </w:pPr>
-    </w:p>
-    <w:p>
-      <w:pPr>
-        <w:ind w:left="708"/>
-      </w:pPr>
-      <w:r>
-        <w:t>Ausgabe: wie oben</w:t>
-      </w:r>
-    </w:p>
-    <w:p/>
-    <w:p>
-      <w:r>
-        <w:t xml:space="preserve">Die </w:t>
-      </w:r>
-      <w:proofErr w:type="spellStart"/>
-      <w:r>
-        <w:t>for</w:t>
-      </w:r>
-      <w:proofErr w:type="spellEnd"/>
-      <w:r>
-        <w:t xml:space="preserve">-Schleife in Python arbeitet eine Liste ab. Wir können die Elemente der Liste </w:t>
-      </w:r>
-      <w:r>
-        <w:t xml:space="preserve">direkt </w:t>
-      </w:r>
-      <w:r>
-        <w:t xml:space="preserve">verwenden. </w:t>
-      </w:r>
-      <w:r>
-        <w:t xml:space="preserve">Wichtig ist, dass alles das, was zur </w:t>
-      </w:r>
-      <w:proofErr w:type="spellStart"/>
-      <w:r>
-        <w:t>for</w:t>
-      </w:r>
-      <w:proofErr w:type="spellEnd"/>
-      <w:r>
-        <w:t xml:space="preserve">-Schleife gehört, eingerückt wird. </w:t>
-      </w:r>
-    </w:p>
-    <w:p>
-      <w:r>
-        <w:t xml:space="preserve">Im folgenden Beispiel geben wir die Namen einer Liste aus. </w:t>
-      </w:r>
-    </w:p>
-    <w:p>
-      <w:r>
-        <w:tab/>
-      </w:r>
-      <w:proofErr w:type="spellStart"/>
-      <w:r>
-        <w:t>vornamen</w:t>
-      </w:r>
-      <w:proofErr w:type="spellEnd"/>
-      <w:r>
-        <w:t xml:space="preserve"> = ["Axel", "Elke", "Martin"]</w:t>
-      </w:r>
-    </w:p>
-    <w:p>
-      <w:pPr>
-        <w:ind w:firstLine="708"/>
-      </w:pPr>
-      <w:proofErr w:type="spellStart"/>
-      <w:r>
-        <w:t>for</w:t>
-      </w:r>
-      <w:proofErr w:type="spellEnd"/>
-      <w:r>
-        <w:t xml:space="preserve"> </w:t>
-      </w:r>
-      <w:proofErr w:type="spellStart"/>
-      <w:r>
-        <w:t>element</w:t>
-      </w:r>
-      <w:proofErr w:type="spellEnd"/>
-      <w:r>
-        <w:t xml:space="preserve"> in </w:t>
-      </w:r>
-      <w:proofErr w:type="spellStart"/>
-      <w:r>
-        <w:t>vornamen</w:t>
-      </w:r>
-      <w:proofErr w:type="spellEnd"/>
-      <w:r>
-        <w:t>:</w:t>
-      </w:r>
-    </w:p>
-    <w:p>
-      <w:pPr>
-        <w:ind w:left="357" w:firstLine="709"/>
-      </w:pPr>
-      <w:proofErr w:type="spellStart"/>
-      <w:r>
-        <w:t>print</w:t>
-      </w:r>
-      <w:proofErr w:type="spellEnd"/>
-      <w:r>
-        <w:t>(</w:t>
-      </w:r>
-      <w:proofErr w:type="spellStart"/>
-      <w:r>
-        <w:t>element</w:t>
-      </w:r>
-      <w:proofErr w:type="spellEnd"/>
-      <w:r>
-        <w:t>)</w:t>
-      </w:r>
-    </w:p>
-    <w:p>
-      <w:pPr>
-        <w:ind w:firstLine="708"/>
-      </w:pPr>
-      <w:proofErr w:type="spellStart"/>
-      <w:proofErr w:type="gramStart"/>
-      <w:r>
-        <w:t>print</w:t>
-      </w:r>
-      <w:proofErr w:type="spellEnd"/>
-      <w:r>
-        <w:t>(</w:t>
-      </w:r>
-      <w:proofErr w:type="gramEnd"/>
-      <w:r>
-        <w:t xml:space="preserve">"nach der </w:t>
-      </w:r>
-      <w:proofErr w:type="spellStart"/>
-      <w:r>
-        <w:t>for</w:t>
-      </w:r>
-      <w:proofErr w:type="spellEnd"/>
-      <w:r>
-        <w:t>-Schleife)</w:t>
-      </w:r>
-    </w:p>
-    <w:p>
-      <w:pPr>
-        <w:ind w:firstLine="708"/>
-      </w:pPr>
-    </w:p>
-    <w:p>
-      <w:pPr>
-        <w:ind w:firstLine="708"/>
-      </w:pPr>
-      <w:r>
-        <w:t>Ausgabe:</w:t>
-      </w:r>
-    </w:p>
-    <w:p>
-      <w:pPr>
-        <w:ind w:firstLine="708"/>
-      </w:pPr>
-      <w:r>
-        <w:t>Axel</w:t>
-      </w:r>
-    </w:p>
-    <w:p>
-      <w:pPr>
-        <w:ind w:firstLine="708"/>
-      </w:pPr>
-      <w:r>
-        <w:t>Elke</w:t>
-      </w:r>
-    </w:p>
-    <w:p>
-      <w:pPr>
-        <w:ind w:firstLine="708"/>
-      </w:pPr>
-      <w:r>
-        <w:t>Martin</w:t>
-      </w:r>
-    </w:p>
-    <w:p>
-      <w:pPr>
-        <w:ind w:firstLine="708"/>
-      </w:pPr>
-      <w:r>
-        <w:t xml:space="preserve">nach der </w:t>
-      </w:r>
-      <w:proofErr w:type="spellStart"/>
-      <w:r>
-        <w:t>for</w:t>
-      </w:r>
-      <w:proofErr w:type="spellEnd"/>
-      <w:r>
-        <w:t>-Schleife</w:t>
-      </w:r>
-    </w:p>
-    <w:p>
-      <w:pPr>
-        <w:ind w:left="708"/>
-      </w:pPr>
-    </w:p>
-    <w:p>
-      <w:r>
-        <w:t xml:space="preserve">Ein Chatbot ist ein Computer-Programm, mit dem man sich unterhalten kann. Wenn das Programm ein bekanntes Schlüsselwort erhält, gibt es eine passende Antwort. </w:t>
-      </w:r>
-      <w:r>
-        <w:t>Fehlt</w:t>
-      </w:r>
-      <w:r>
-        <w:t xml:space="preserve"> ein</w:t>
-      </w:r>
-      <w:r>
-        <w:t xml:space="preserve"> </w:t>
-      </w:r>
-      <w:r>
-        <w:t>bekanntes Schlüsselwort</w:t>
-      </w:r>
-      <w:r>
-        <w:t>,</w:t>
-      </w:r>
-      <w:r>
-        <w:t xml:space="preserve"> antwortet das Programm mit einer allgemeinen Bemerkung. </w:t>
-      </w:r>
-    </w:p>
-    <w:p/>
-    <w:p>
-      <w:pPr>
-        <w:ind w:firstLine="708"/>
-      </w:pPr>
-      <w:r>
-        <w:t>Die Zufallsantworten</w:t>
-      </w:r>
-      <w:r>
-        <w:t xml:space="preserve"> stehen in einer Liste.</w:t>
-      </w:r>
-    </w:p>
-    <w:p>
-      <w:pPr>
-        <w:ind w:firstLine="708"/>
-      </w:pPr>
-      <w:r>
-        <w:t xml:space="preserve">Die Reaktionsantworten stehen in einem Dictionary mit Schlüsselwort und Antwort. </w:t>
-      </w:r>
-    </w:p>
-    <w:p>
-      <w:pPr>
-        <w:ind w:firstLine="708"/>
-      </w:pPr>
-    </w:p>
-    <w:p>
-      <w:pPr>
-        <w:ind w:firstLine="708"/>
-      </w:pPr>
-      <w:r>
-        <w:t>Das Programm besteht aus einer Hauptschleife (</w:t>
-      </w:r>
-      <w:proofErr w:type="spellStart"/>
-      <w:r>
-        <w:t>while</w:t>
-      </w:r>
-      <w:proofErr w:type="spellEnd"/>
-      <w:r>
-        <w:t xml:space="preserve"> </w:t>
-      </w:r>
-      <w:proofErr w:type="spellStart"/>
-      <w:proofErr w:type="gramStart"/>
-      <w:r>
-        <w:t>benutzereingabe</w:t>
-      </w:r>
-      <w:proofErr w:type="spellEnd"/>
-      <w:r>
-        <w:t xml:space="preserve"> !</w:t>
-      </w:r>
-      <w:proofErr w:type="gramEnd"/>
-      <w:r>
-        <w:t>= "bye") und zwei</w:t>
-      </w:r>
-    </w:p>
-    <w:p>
-      <w:pPr>
-        <w:ind w:firstLine="708"/>
-      </w:pPr>
-      <w:r>
-        <w:t xml:space="preserve">eingeschlossenen Nebenschleifen. </w:t>
-      </w:r>
-    </w:p>
-    <w:p>
-      <w:pPr>
-        <w:ind w:firstLine="708"/>
-      </w:pPr>
-      <w:r>
-        <w:t>Die erste Nebenschleife wiederholt die Frage solange, bis der Benutzer etwas eingibt.</w:t>
-      </w:r>
-    </w:p>
-    <w:p>
-      <w:pPr>
-        <w:ind w:firstLine="708"/>
-      </w:pPr>
-      <w:r>
-        <w:t xml:space="preserve">Dann wird die Benutzereingabe in einzelne Wörter zerlegt. </w:t>
-      </w:r>
-    </w:p>
-    <w:p>
-      <w:pPr>
-        <w:ind w:firstLine="708"/>
-      </w:pPr>
-      <w:r>
-        <w:t>Die zweite Nebenschleife durchsucht die Benutzereingabe nach bekannten</w:t>
-      </w:r>
-      <w:r>
-        <w:t xml:space="preserve"> Schlüsselwörtern.  </w:t>
-      </w:r>
-    </w:p>
-    <w:p>
-      <w:pPr>
-        <w:ind w:firstLine="708"/>
-      </w:pPr>
-    </w:p>
-    <w:p>
-      <w:pPr>
-        <w:ind w:left="708"/>
-      </w:pPr>
-      <w:r>
-        <w:lastRenderedPageBreak/>
         <w:t xml:space="preserve">Wir können das Dictionary erweitern, damit wir uns mit dem Programm über Themen wie Kino, Busfahren usw. unterhalten können. </w:t>
       </w:r>
       <w:r>

</xml_diff>

<commit_message>
Namen geändert 2021 -> 2022
</commit_message>
<xml_diff>
--- a/Doc/Programmieren_lernen_2022.docx
+++ b/Doc/Programmieren_lernen_2022.docx
@@ -3743,10 +3743,7 @@
         <w:t xml:space="preserve">leich </w:t>
       </w:r>
       <w:r>
-        <w:t>sind</w:t>
-      </w:r>
-      <w:r>
-        <w:t xml:space="preserve"> </w:t>
+        <w:t xml:space="preserve">sind </w:t>
       </w:r>
       <w:r>
         <w:t>(almost equal)</w:t>
@@ -11387,7 +11384,7 @@
       <w:rPr>
         <w:noProof/>
       </w:rPr>
-      <w:t>03.09.2022</w:t>
+      <w:t>04.09.2022</w:t>
     </w:r>
     <w:r>
       <w:fldChar w:fldCharType="end"/>

</xml_diff>

<commit_message>
Korrektur in Kapitel 4
</commit_message>
<xml_diff>
--- a/Doc/Programmieren_lernen_2022.docx
+++ b/Doc/Programmieren_lernen_2022.docx
@@ -622,6 +622,12 @@
       </w:r>
     </w:p>
     <w:p>
+      <w:r>
+        <w:tab/>
+        <w:t>englisch_deutsch = {}</w:t>
+      </w:r>
+    </w:p>
+    <w:p>
       <w:pPr>
         <w:ind w:left="708"/>
       </w:pPr>
@@ -685,13 +691,12 @@
         <w:ind w:left="708"/>
       </w:pPr>
       <w:r>
+        <w:lastRenderedPageBreak/>
         <w:t>Schlüssel des Dictionary</w:t>
       </w:r>
-    </w:p>
-    <w:p>
-      <w:pPr>
-        <w:ind w:left="708"/>
-      </w:pPr>
+      <w:r>
+        <w:br/>
+      </w:r>
       <w:r>
         <w:t>englisch_deutsch.keys()</w:t>
       </w:r>
@@ -704,14 +709,8 @@
     </w:p>
     <w:p>
       <w:r>
-        <w:lastRenderedPageBreak/>
         <w:tab/>
       </w:r>
-    </w:p>
-    <w:p>
-      <w:pPr>
-        <w:ind w:firstLine="708"/>
-      </w:pPr>
       <w:r>
         <w:t>Werte des Dictionary</w:t>
       </w:r>
@@ -11426,7 +11425,7 @@
       <w:rPr>
         <w:noProof/>
       </w:rPr>
-      <w:t>06.09.2022</w:t>
+      <w:t>06.10.2022</w:t>
     </w:r>
     <w:r>
       <w:fldChar w:fldCharType="end"/>

</xml_diff>

<commit_message>
Korrektur in Kapitel 20
</commit_message>
<xml_diff>
--- a/Doc/Programmieren_lernen_2022.docx
+++ b/Doc/Programmieren_lernen_2022.docx
@@ -6193,7 +6193,6 @@
           <w:color w:val="C00000"/>
           <w:sz w:val="18"/>
           <w:szCs w:val="18"/>
-          <w:lang w:val="fr-FR"/>
         </w:rPr>
       </w:pPr>
       <w:r>
@@ -6202,7 +6201,6 @@
           <w:color w:val="C00000"/>
           <w:sz w:val="18"/>
           <w:szCs w:val="18"/>
-          <w:lang w:val="fr-FR"/>
         </w:rPr>
         <w:t>----------------------------------------------------------------------</w:t>
       </w:r>
@@ -6214,7 +6212,6 @@
           <w:color w:val="C00000"/>
           <w:sz w:val="18"/>
           <w:szCs w:val="18"/>
-          <w:lang w:val="fr-FR"/>
         </w:rPr>
       </w:pPr>
       <w:r>
@@ -6223,41 +6220,77 @@
           <w:color w:val="C00000"/>
           <w:sz w:val="18"/>
           <w:szCs w:val="18"/>
-          <w:lang w:val="fr-FR"/>
-        </w:rPr>
-        <w:t>Ran 1 test in 0.065s</w:t>
-      </w:r>
-    </w:p>
-    <w:p>
-      <w:pPr>
+        </w:rPr>
+        <w:t xml:space="preserve">Ran 1 </w:t>
+      </w:r>
+      <w:proofErr w:type="spellStart"/>
+      <w:r>
         <w:rPr>
           <w:rFonts w:ascii="Courier New" w:hAnsi="Courier New" w:cs="Courier New"/>
           <w:color w:val="C00000"/>
           <w:sz w:val="18"/>
           <w:szCs w:val="18"/>
-          <w:lang w:val="fr-FR"/>
-        </w:rPr>
-      </w:pPr>
-    </w:p>
-    <w:p>
-      <w:pPr>
+        </w:rPr>
+        <w:t>test</w:t>
+      </w:r>
+      <w:proofErr w:type="spellEnd"/>
+      <w:r>
         <w:rPr>
           <w:rFonts w:ascii="Courier New" w:hAnsi="Courier New" w:cs="Courier New"/>
           <w:color w:val="C00000"/>
           <w:sz w:val="18"/>
           <w:szCs w:val="18"/>
-          <w:lang w:val="fr-FR"/>
-        </w:rPr>
-      </w:pPr>
-      <w:r>
+        </w:rPr>
+        <w:t xml:space="preserve"> in 0.065s</w:t>
+      </w:r>
+    </w:p>
+    <w:p>
+      <w:pPr>
         <w:rPr>
           <w:rFonts w:ascii="Courier New" w:hAnsi="Courier New" w:cs="Courier New"/>
           <w:color w:val="C00000"/>
           <w:sz w:val="18"/>
           <w:szCs w:val="18"/>
-          <w:lang w:val="fr-FR"/>
-        </w:rPr>
-        <w:t xml:space="preserve">FAILED (failures=1) </w:t>
+        </w:rPr>
+      </w:pPr>
+    </w:p>
+    <w:p>
+      <w:pPr>
+        <w:rPr>
+          <w:rFonts w:ascii="Courier New" w:hAnsi="Courier New" w:cs="Courier New"/>
+          <w:color w:val="C00000"/>
+          <w:sz w:val="18"/>
+          <w:szCs w:val="18"/>
+        </w:rPr>
+      </w:pPr>
+      <w:r>
+        <w:rPr>
+          <w:rFonts w:ascii="Courier New" w:hAnsi="Courier New" w:cs="Courier New"/>
+          <w:color w:val="C00000"/>
+          <w:sz w:val="18"/>
+          <w:szCs w:val="18"/>
+        </w:rPr>
+        <w:t>FAILED (</w:t>
+      </w:r>
+      <w:proofErr w:type="spellStart"/>
+      <w:r>
+        <w:rPr>
+          <w:rFonts w:ascii="Courier New" w:hAnsi="Courier New" w:cs="Courier New"/>
+          <w:color w:val="C00000"/>
+          <w:sz w:val="18"/>
+          <w:szCs w:val="18"/>
+        </w:rPr>
+        <w:t>failures</w:t>
+      </w:r>
+      <w:proofErr w:type="spellEnd"/>
+      <w:r>
+        <w:rPr>
+          <w:rFonts w:ascii="Courier New" w:hAnsi="Courier New" w:cs="Courier New"/>
+          <w:color w:val="C00000"/>
+          <w:sz w:val="18"/>
+          <w:szCs w:val="18"/>
+        </w:rPr>
+        <w:t xml:space="preserve">=1) </w:t>
       </w:r>
     </w:p>
     <w:p>
@@ -6961,7 +6994,6 @@
           <w:color w:val="FF0000"/>
           <w:sz w:val="18"/>
           <w:szCs w:val="18"/>
-          <w:lang w:val="fr-FR"/>
         </w:rPr>
       </w:pPr>
       <w:r>
@@ -6970,7 +7002,6 @@
           <w:color w:val="FF0000"/>
           <w:sz w:val="18"/>
           <w:szCs w:val="18"/>
-          <w:lang w:val="fr-FR"/>
         </w:rPr>
         <w:t>----------------------------------------------------------------------</w:t>
       </w:r>
@@ -6982,7 +7013,6 @@
           <w:color w:val="FF0000"/>
           <w:sz w:val="18"/>
           <w:szCs w:val="18"/>
-          <w:lang w:val="fr-FR"/>
         </w:rPr>
       </w:pPr>
       <w:r>
@@ -6991,41 +7021,77 @@
           <w:color w:val="FF0000"/>
           <w:sz w:val="18"/>
           <w:szCs w:val="18"/>
-          <w:lang w:val="fr-FR"/>
-        </w:rPr>
-        <w:t>Ran 1 test in 0.010s</w:t>
-      </w:r>
-    </w:p>
-    <w:p>
-      <w:pPr>
+        </w:rPr>
+        <w:t xml:space="preserve">Ran 1 </w:t>
+      </w:r>
+      <w:proofErr w:type="spellStart"/>
+      <w:r>
         <w:rPr>
           <w:rFonts w:ascii="Courier New" w:hAnsi="Courier New" w:cs="Courier New"/>
           <w:color w:val="FF0000"/>
           <w:sz w:val="18"/>
           <w:szCs w:val="18"/>
-          <w:lang w:val="fr-FR"/>
-        </w:rPr>
-      </w:pPr>
-    </w:p>
-    <w:p>
-      <w:pPr>
+        </w:rPr>
+        <w:t>test</w:t>
+      </w:r>
+      <w:proofErr w:type="spellEnd"/>
+      <w:r>
         <w:rPr>
           <w:rFonts w:ascii="Courier New" w:hAnsi="Courier New" w:cs="Courier New"/>
           <w:color w:val="FF0000"/>
           <w:sz w:val="18"/>
           <w:szCs w:val="18"/>
-          <w:lang w:val="fr-FR"/>
-        </w:rPr>
-      </w:pPr>
-      <w:r>
+        </w:rPr>
+        <w:t xml:space="preserve"> in 0.010s</w:t>
+      </w:r>
+    </w:p>
+    <w:p>
+      <w:pPr>
         <w:rPr>
           <w:rFonts w:ascii="Courier New" w:hAnsi="Courier New" w:cs="Courier New"/>
           <w:color w:val="FF0000"/>
           <w:sz w:val="18"/>
           <w:szCs w:val="18"/>
-          <w:lang w:val="fr-FR"/>
-        </w:rPr>
-        <w:t>FAILED (failures=1)</w:t>
+        </w:rPr>
+      </w:pPr>
+    </w:p>
+    <w:p>
+      <w:pPr>
+        <w:rPr>
+          <w:rFonts w:ascii="Courier New" w:hAnsi="Courier New" w:cs="Courier New"/>
+          <w:color w:val="FF0000"/>
+          <w:sz w:val="18"/>
+          <w:szCs w:val="18"/>
+        </w:rPr>
+      </w:pPr>
+      <w:r>
+        <w:rPr>
+          <w:rFonts w:ascii="Courier New" w:hAnsi="Courier New" w:cs="Courier New"/>
+          <w:color w:val="FF0000"/>
+          <w:sz w:val="18"/>
+          <w:szCs w:val="18"/>
+        </w:rPr>
+        <w:t>FAILED (</w:t>
+      </w:r>
+      <w:proofErr w:type="spellStart"/>
+      <w:r>
+        <w:rPr>
+          <w:rFonts w:ascii="Courier New" w:hAnsi="Courier New" w:cs="Courier New"/>
+          <w:color w:val="FF0000"/>
+          <w:sz w:val="18"/>
+          <w:szCs w:val="18"/>
+        </w:rPr>
+        <w:t>failures</w:t>
+      </w:r>
+      <w:proofErr w:type="spellEnd"/>
+      <w:r>
+        <w:rPr>
+          <w:rFonts w:ascii="Courier New" w:hAnsi="Courier New" w:cs="Courier New"/>
+          <w:color w:val="FF0000"/>
+          <w:sz w:val="18"/>
+          <w:szCs w:val="18"/>
+        </w:rPr>
+        <w:t>=1)</w:t>
       </w:r>
     </w:p>
     <w:p>
@@ -11783,17 +11849,12 @@
         <w:t xml:space="preserve">mit der Methode </w:t>
       </w:r>
       <w:proofErr w:type="spellStart"/>
-      <w:proofErr w:type="gramStart"/>
       <w:r>
         <w:t>zaehler.set</w:t>
       </w:r>
       <w:proofErr w:type="spellEnd"/>
       <w:r>
-        <w:t>(</w:t>
-      </w:r>
-      <w:proofErr w:type="gramEnd"/>
-      <w:r>
-        <w:t xml:space="preserve">) </w:t>
+        <w:t xml:space="preserve">() </w:t>
       </w:r>
       <w:r>
         <w:t xml:space="preserve">einen Wert </w:t>
@@ -11828,7 +11889,6 @@
         <w:t xml:space="preserve">über </w:t>
       </w:r>
       <w:proofErr w:type="spellStart"/>
-      <w:proofErr w:type="gramStart"/>
       <w:r>
         <w:t>zaehler.</w:t>
       </w:r>
@@ -11837,11 +11897,7 @@
       </w:r>
       <w:proofErr w:type="spellEnd"/>
       <w:r>
-        <w:t>(</w:t>
-      </w:r>
-      <w:proofErr w:type="gramEnd"/>
-      <w:r>
-        <w:t xml:space="preserve">) und </w:t>
+        <w:t xml:space="preserve">() und </w:t>
       </w:r>
       <w:proofErr w:type="spellStart"/>
       <w:r>
@@ -12446,7 +12502,6 @@
         <w:t xml:space="preserve">Nun können wir mit </w:t>
       </w:r>
       <w:proofErr w:type="spellStart"/>
-      <w:proofErr w:type="gramStart"/>
       <w:r>
         <w:t>event</w:t>
       </w:r>
@@ -12454,7 +12509,6 @@
         <w:t>.keysym</w:t>
       </w:r>
       <w:proofErr w:type="spellEnd"/>
-      <w:proofErr w:type="gramEnd"/>
       <w:r>
         <w:t xml:space="preserve"> die Taste abfragen. </w:t>
       </w:r>
@@ -12591,6 +12645,9 @@
     </w:p>
     <w:p>
       <w:r>
+        <w:rPr>
+          <w:noProof/>
+        </w:rPr>
         <w:drawing>
           <wp:inline distT="0" distB="0" distL="0" distR="0" wp14:anchorId="5D39E7E7" wp14:editId="2750B91F">
             <wp:extent cx="4350328" cy="4595423"/>
@@ -12636,25 +12693,18 @@
         <w:t xml:space="preserve">as Fenster 400 x 300 Schritte groß. Für eine eigene Fenstergröße benutzen wir die Methode </w:t>
       </w:r>
       <w:proofErr w:type="spellStart"/>
-      <w:proofErr w:type="gramStart"/>
       <w:r>
         <w:t>screensize</w:t>
       </w:r>
       <w:proofErr w:type="spellEnd"/>
       <w:r>
-        <w:t>(</w:t>
-      </w:r>
-      <w:proofErr w:type="gramEnd"/>
-      <w:r>
-        <w:t xml:space="preserve">). Beispiel: </w:t>
-      </w:r>
-      <w:proofErr w:type="spellStart"/>
-      <w:proofErr w:type="gramStart"/>
+        <w:t xml:space="preserve">(). Beispiel: </w:t>
+      </w:r>
+      <w:proofErr w:type="spellStart"/>
       <w:r>
         <w:t>screen.screensize</w:t>
       </w:r>
       <w:proofErr w:type="spellEnd"/>
-      <w:proofErr w:type="gramEnd"/>
       <w:r>
         <w:t xml:space="preserve">(800, 600). </w:t>
       </w:r>
@@ -12735,17 +12785,12 @@
         <w:t xml:space="preserve">Zeile 10 </w:t>
       </w:r>
       <w:proofErr w:type="spellStart"/>
-      <w:proofErr w:type="gramStart"/>
       <w:r>
         <w:t>speed</w:t>
       </w:r>
       <w:proofErr w:type="spellEnd"/>
       <w:r>
-        <w:t>(</w:t>
-      </w:r>
-      <w:proofErr w:type="gramEnd"/>
-      <w:r>
-        <w:t>1) bewirkt, dass</w:t>
+        <w:t>(1) bewirkt, dass</w:t>
       </w:r>
       <w:r>
         <w:t xml:space="preserve"> wir der Schildkröte beim Zeichnen zusehen</w:t>
@@ -14000,15 +14045,7 @@
     </w:p>
     <w:p>
       <w:r>
-        <w:t xml:space="preserve">Nun wollen wir nicht nur Daten aus einer Datei lesen, sondern auch Daten in eine Datei schreiben. Dazu müssen wir im Befehl </w:t>
-      </w:r>
-      <w:proofErr w:type="gramStart"/>
-      <w:r>
-        <w:t>open(</w:t>
-      </w:r>
-      <w:proofErr w:type="gramEnd"/>
-      <w:r>
-        <w:t>) den Modus "</w:t>
+        <w:t>Nun wollen wir nicht nur Daten aus einer Datei lesen, sondern auch Daten in eine Datei schreiben. Dazu müssen wir im Befehl open() den Modus "</w:t>
       </w:r>
       <w:r>
         <w:t xml:space="preserve">w" angeben (w – </w:t>
@@ -18224,6 +18261,9 @@
       </w:r>
       <w:proofErr w:type="spellStart"/>
       <w:proofErr w:type="gramStart"/>
+      <w:r>
+        <w:t>get_</w:t>
+      </w:r>
       <w:r>
         <w:t>rect</w:t>
       </w:r>
@@ -19850,7 +19890,7 @@
       <w:rPr>
         <w:noProof/>
       </w:rPr>
-      <w:t>19.01.2023</w:t>
+      <w:t>04.02.2023</w:t>
     </w:r>
     <w:r>
       <w:fldChar w:fldCharType="end"/>

</xml_diff>